<commit_message>
started filling in Lab 1 submission
</commit_message>
<xml_diff>
--- a/Lab 1/IT8701 IPDS Practical 1-Submission Worksheet v200.docx
+++ b/Lab 1/IT8701 IPDS Practical 1-Submission Worksheet v200.docx
@@ -1,6 +1,6 @@
 
 <file path=word/document.xml><?xml version="1.0" encoding="utf-8"?>
-<w:document xmlns:wpc="http://schemas.microsoft.com/office/word/2010/wordprocessingCanvas" xmlns:cx="http://schemas.microsoft.com/office/drawing/2014/chartex" xmlns:mc="http://schemas.openxmlformats.org/markup-compatibility/2006" xmlns:o="urn:schemas-microsoft-com:office:office" xmlns:r="http://schemas.openxmlformats.org/officeDocument/2006/relationships" xmlns:m="http://schemas.openxmlformats.org/officeDocument/2006/math" xmlns:v="urn:schemas-microsoft-com:vml" xmlns:wp14="http://schemas.microsoft.com/office/word/2010/wordprocessingDrawing" xmlns:wp="http://schemas.openxmlformats.org/drawingml/2006/wordprocessingDrawing" xmlns:w10="urn:schemas-microsoft-com:office:word" xmlns:w="http://schemas.openxmlformats.org/wordprocessingml/2006/main" xmlns:w14="http://schemas.microsoft.com/office/word/2010/wordml" xmlns:w15="http://schemas.microsoft.com/office/word/2012/wordml" xmlns:w16se="http://schemas.microsoft.com/office/word/2015/wordml/symex" xmlns:wpg="http://schemas.microsoft.com/office/word/2010/wordprocessingGroup" xmlns:wpi="http://schemas.microsoft.com/office/word/2010/wordprocessingInk" xmlns:wne="http://schemas.microsoft.com/office/word/2006/wordml" xmlns:wps="http://schemas.microsoft.com/office/word/2010/wordprocessingShape" mc:Ignorable="w14 w15 w16se wp14">
+<w:document xmlns:wpc="http://schemas.microsoft.com/office/word/2010/wordprocessingCanvas" xmlns:cx="http://schemas.microsoft.com/office/drawing/2014/chartex" xmlns:cx1="http://schemas.microsoft.com/office/drawing/2015/9/8/chartex" xmlns:cx2="http://schemas.microsoft.com/office/drawing/2015/10/21/chartex" xmlns:cx3="http://schemas.microsoft.com/office/drawing/2016/5/9/chartex" xmlns:cx4="http://schemas.microsoft.com/office/drawing/2016/5/10/chartex" xmlns:cx5="http://schemas.microsoft.com/office/drawing/2016/5/11/chartex" xmlns:cx6="http://schemas.microsoft.com/office/drawing/2016/5/12/chartex" xmlns:cx7="http://schemas.microsoft.com/office/drawing/2016/5/13/chartex" xmlns:cx8="http://schemas.microsoft.com/office/drawing/2016/5/14/chartex" xmlns:mc="http://schemas.openxmlformats.org/markup-compatibility/2006" xmlns:aink="http://schemas.microsoft.com/office/drawing/2016/ink" xmlns:am3d="http://schemas.microsoft.com/office/drawing/2017/model3d" xmlns:o="urn:schemas-microsoft-com:office:office" xmlns:oel="http://schemas.microsoft.com/office/2019/extlst" xmlns:r="http://schemas.openxmlformats.org/officeDocument/2006/relationships" xmlns:m="http://schemas.openxmlformats.org/officeDocument/2006/math" xmlns:v="urn:schemas-microsoft-com:vml" xmlns:wp14="http://schemas.microsoft.com/office/word/2010/wordprocessingDrawing" xmlns:wp="http://schemas.openxmlformats.org/drawingml/2006/wordprocessingDrawing" xmlns:w10="urn:schemas-microsoft-com:office:word" xmlns:w="http://schemas.openxmlformats.org/wordprocessingml/2006/main" xmlns:w14="http://schemas.microsoft.com/office/word/2010/wordml" xmlns:w15="http://schemas.microsoft.com/office/word/2012/wordml" xmlns:w16cex="http://schemas.microsoft.com/office/word/2018/wordml/cex" xmlns:w16cid="http://schemas.microsoft.com/office/word/2016/wordml/cid" xmlns:w16="http://schemas.microsoft.com/office/word/2018/wordml" xmlns:w16sdtdh="http://schemas.microsoft.com/office/word/2020/wordml/sdtdatahash" xmlns:w16se="http://schemas.microsoft.com/office/word/2015/wordml/symex" xmlns:wpg="http://schemas.microsoft.com/office/word/2010/wordprocessingGroup" xmlns:wpi="http://schemas.microsoft.com/office/word/2010/wordprocessingInk" xmlns:wne="http://schemas.microsoft.com/office/word/2006/wordml" xmlns:wps="http://schemas.microsoft.com/office/word/2010/wordprocessingShape" mc:Ignorable="w14 w15 w16se w16cid w16 w16cex w16sdtdh wp14">
   <w:body>
     <w:p>
       <w:pPr>
@@ -311,7 +311,32 @@
           <w:tcPr>
             <w:tcW w:w="3926" w:type="pct"/>
           </w:tcPr>
-          <w:p/>
+          <w:p>
+            <w:r>
+              <w:t xml:space="preserve">Muhammad </w:t>
+            </w:r>
+            <w:proofErr w:type="spellStart"/>
+            <w:r>
+              <w:t>Iylia</w:t>
+            </w:r>
+            <w:proofErr w:type="spellEnd"/>
+            <w:r>
+              <w:t xml:space="preserve"> Bin </w:t>
+            </w:r>
+            <w:proofErr w:type="spellStart"/>
+            <w:r>
+              <w:t>Mohd</w:t>
+            </w:r>
+            <w:proofErr w:type="spellEnd"/>
+            <w:r>
+              <w:t xml:space="preserve"> </w:t>
+            </w:r>
+            <w:proofErr w:type="spellStart"/>
+            <w:r>
+              <w:t>Hutta</w:t>
+            </w:r>
+            <w:proofErr w:type="spellEnd"/>
+          </w:p>
         </w:tc>
       </w:tr>
       <w:tr>
@@ -337,7 +362,11 @@
           <w:tcPr>
             <w:tcW w:w="3926" w:type="pct"/>
           </w:tcPr>
-          <w:p/>
+          <w:p>
+            <w:r>
+              <w:t>P7474841</w:t>
+            </w:r>
+          </w:p>
         </w:tc>
       </w:tr>
       <w:tr>
@@ -363,7 +392,11 @@
           <w:tcPr>
             <w:tcW w:w="3926" w:type="pct"/>
           </w:tcPr>
-          <w:p/>
+          <w:p>
+            <w:r>
+              <w:t>NSDDA1/CE/2220/4</w:t>
+            </w:r>
+          </w:p>
         </w:tc>
       </w:tr>
     </w:tbl>
@@ -752,12 +785,7 @@
         </w:rPr>
       </w:pPr>
       <w:r>
-        <w:t xml:space="preserve">Task 2: </w:t>
-      </w:r>
-      <w:bookmarkStart w:id="2" w:name="_GoBack"/>
-      <w:bookmarkEnd w:id="2"/>
-      <w:r>
-        <w:t>Odd and Even</w:t>
+        <w:t>Task 2: Odd and Even</w:t>
       </w:r>
     </w:p>
     <w:p/>
@@ -834,7 +862,7 @@
 </file>
 
 <file path=word/endnotes.xml><?xml version="1.0" encoding="utf-8"?>
-<w:endnotes xmlns:wpc="http://schemas.microsoft.com/office/word/2010/wordprocessingCanvas" xmlns:cx="http://schemas.microsoft.com/office/drawing/2014/chartex" xmlns:mc="http://schemas.openxmlformats.org/markup-compatibility/2006" xmlns:o="urn:schemas-microsoft-com:office:office" xmlns:r="http://schemas.openxmlformats.org/officeDocument/2006/relationships" xmlns:m="http://schemas.openxmlformats.org/officeDocument/2006/math" xmlns:v="urn:schemas-microsoft-com:vml" xmlns:wp14="http://schemas.microsoft.com/office/word/2010/wordprocessingDrawing" xmlns:wp="http://schemas.openxmlformats.org/drawingml/2006/wordprocessingDrawing" xmlns:w10="urn:schemas-microsoft-com:office:word" xmlns:w="http://schemas.openxmlformats.org/wordprocessingml/2006/main" xmlns:w14="http://schemas.microsoft.com/office/word/2010/wordml" xmlns:w15="http://schemas.microsoft.com/office/word/2012/wordml" xmlns:w16se="http://schemas.microsoft.com/office/word/2015/wordml/symex" xmlns:wpg="http://schemas.microsoft.com/office/word/2010/wordprocessingGroup" xmlns:wpi="http://schemas.microsoft.com/office/word/2010/wordprocessingInk" xmlns:wne="http://schemas.microsoft.com/office/word/2006/wordml" xmlns:wps="http://schemas.microsoft.com/office/word/2010/wordprocessingShape" mc:Ignorable="w14 w15 w16se wp14">
+<w:endnotes xmlns:wpc="http://schemas.microsoft.com/office/word/2010/wordprocessingCanvas" xmlns:cx="http://schemas.microsoft.com/office/drawing/2014/chartex" xmlns:cx1="http://schemas.microsoft.com/office/drawing/2015/9/8/chartex" xmlns:cx2="http://schemas.microsoft.com/office/drawing/2015/10/21/chartex" xmlns:cx3="http://schemas.microsoft.com/office/drawing/2016/5/9/chartex" xmlns:cx4="http://schemas.microsoft.com/office/drawing/2016/5/10/chartex" xmlns:cx5="http://schemas.microsoft.com/office/drawing/2016/5/11/chartex" xmlns:cx6="http://schemas.microsoft.com/office/drawing/2016/5/12/chartex" xmlns:cx7="http://schemas.microsoft.com/office/drawing/2016/5/13/chartex" xmlns:cx8="http://schemas.microsoft.com/office/drawing/2016/5/14/chartex" xmlns:mc="http://schemas.openxmlformats.org/markup-compatibility/2006" xmlns:aink="http://schemas.microsoft.com/office/drawing/2016/ink" xmlns:am3d="http://schemas.microsoft.com/office/drawing/2017/model3d" xmlns:o="urn:schemas-microsoft-com:office:office" xmlns:oel="http://schemas.microsoft.com/office/2019/extlst" xmlns:r="http://schemas.openxmlformats.org/officeDocument/2006/relationships" xmlns:m="http://schemas.openxmlformats.org/officeDocument/2006/math" xmlns:v="urn:schemas-microsoft-com:vml" xmlns:wp14="http://schemas.microsoft.com/office/word/2010/wordprocessingDrawing" xmlns:wp="http://schemas.openxmlformats.org/drawingml/2006/wordprocessingDrawing" xmlns:w10="urn:schemas-microsoft-com:office:word" xmlns:w="http://schemas.openxmlformats.org/wordprocessingml/2006/main" xmlns:w14="http://schemas.microsoft.com/office/word/2010/wordml" xmlns:w15="http://schemas.microsoft.com/office/word/2012/wordml" xmlns:w16cex="http://schemas.microsoft.com/office/word/2018/wordml/cex" xmlns:w16cid="http://schemas.microsoft.com/office/word/2016/wordml/cid" xmlns:w16="http://schemas.microsoft.com/office/word/2018/wordml" xmlns:w16sdtdh="http://schemas.microsoft.com/office/word/2020/wordml/sdtdatahash" xmlns:w16se="http://schemas.microsoft.com/office/word/2015/wordml/symex" xmlns:wpg="http://schemas.microsoft.com/office/word/2010/wordprocessingGroup" xmlns:wpi="http://schemas.microsoft.com/office/word/2010/wordprocessingInk" xmlns:wne="http://schemas.microsoft.com/office/word/2006/wordml" xmlns:wps="http://schemas.microsoft.com/office/word/2010/wordprocessingShape" mc:Ignorable="w14 w15 w16se w16cid w16 w16cex w16sdtdh wp14">
   <w:endnote w:type="separator" w:id="-1">
     <w:p>
       <w:r>
@@ -853,7 +881,7 @@
 </file>
 
 <file path=word/footer1.xml><?xml version="1.0" encoding="utf-8"?>
-<w:ftr xmlns:wpc="http://schemas.microsoft.com/office/word/2010/wordprocessingCanvas" xmlns:cx="http://schemas.microsoft.com/office/drawing/2014/chartex" xmlns:mc="http://schemas.openxmlformats.org/markup-compatibility/2006" xmlns:o="urn:schemas-microsoft-com:office:office" xmlns:r="http://schemas.openxmlformats.org/officeDocument/2006/relationships" xmlns:m="http://schemas.openxmlformats.org/officeDocument/2006/math" xmlns:v="urn:schemas-microsoft-com:vml" xmlns:wp14="http://schemas.microsoft.com/office/word/2010/wordprocessingDrawing" xmlns:wp="http://schemas.openxmlformats.org/drawingml/2006/wordprocessingDrawing" xmlns:w10="urn:schemas-microsoft-com:office:word" xmlns:w="http://schemas.openxmlformats.org/wordprocessingml/2006/main" xmlns:w14="http://schemas.microsoft.com/office/word/2010/wordml" xmlns:w15="http://schemas.microsoft.com/office/word/2012/wordml" xmlns:w16se="http://schemas.microsoft.com/office/word/2015/wordml/symex" xmlns:wpg="http://schemas.microsoft.com/office/word/2010/wordprocessingGroup" xmlns:wpi="http://schemas.microsoft.com/office/word/2010/wordprocessingInk" xmlns:wne="http://schemas.microsoft.com/office/word/2006/wordml" xmlns:wps="http://schemas.microsoft.com/office/word/2010/wordprocessingShape" mc:Ignorable="w14 w15 w16se wp14">
+<w:ftr xmlns:wpc="http://schemas.microsoft.com/office/word/2010/wordprocessingCanvas" xmlns:cx="http://schemas.microsoft.com/office/drawing/2014/chartex" xmlns:cx1="http://schemas.microsoft.com/office/drawing/2015/9/8/chartex" xmlns:cx2="http://schemas.microsoft.com/office/drawing/2015/10/21/chartex" xmlns:cx3="http://schemas.microsoft.com/office/drawing/2016/5/9/chartex" xmlns:cx4="http://schemas.microsoft.com/office/drawing/2016/5/10/chartex" xmlns:cx5="http://schemas.microsoft.com/office/drawing/2016/5/11/chartex" xmlns:cx6="http://schemas.microsoft.com/office/drawing/2016/5/12/chartex" xmlns:cx7="http://schemas.microsoft.com/office/drawing/2016/5/13/chartex" xmlns:cx8="http://schemas.microsoft.com/office/drawing/2016/5/14/chartex" xmlns:mc="http://schemas.openxmlformats.org/markup-compatibility/2006" xmlns:aink="http://schemas.microsoft.com/office/drawing/2016/ink" xmlns:am3d="http://schemas.microsoft.com/office/drawing/2017/model3d" xmlns:o="urn:schemas-microsoft-com:office:office" xmlns:oel="http://schemas.microsoft.com/office/2019/extlst" xmlns:r="http://schemas.openxmlformats.org/officeDocument/2006/relationships" xmlns:m="http://schemas.openxmlformats.org/officeDocument/2006/math" xmlns:v="urn:schemas-microsoft-com:vml" xmlns:wp14="http://schemas.microsoft.com/office/word/2010/wordprocessingDrawing" xmlns:wp="http://schemas.openxmlformats.org/drawingml/2006/wordprocessingDrawing" xmlns:w10="urn:schemas-microsoft-com:office:word" xmlns:w="http://schemas.openxmlformats.org/wordprocessingml/2006/main" xmlns:w14="http://schemas.microsoft.com/office/word/2010/wordml" xmlns:w15="http://schemas.microsoft.com/office/word/2012/wordml" xmlns:w16cex="http://schemas.microsoft.com/office/word/2018/wordml/cex" xmlns:w16cid="http://schemas.microsoft.com/office/word/2016/wordml/cid" xmlns:w16="http://schemas.microsoft.com/office/word/2018/wordml" xmlns:w16sdtdh="http://schemas.microsoft.com/office/word/2020/wordml/sdtdatahash" xmlns:w16se="http://schemas.microsoft.com/office/word/2015/wordml/symex" xmlns:wpg="http://schemas.microsoft.com/office/word/2010/wordprocessingGroup" xmlns:wpi="http://schemas.microsoft.com/office/word/2010/wordprocessingInk" xmlns:wne="http://schemas.microsoft.com/office/word/2006/wordml" xmlns:wps="http://schemas.microsoft.com/office/word/2010/wordprocessingShape" mc:Ignorable="w14 w15 w16se w16cid w16 w16cex w16sdtdh wp14">
   <w:p>
     <w:pPr>
       <w:pStyle w:val="Footer"/>
@@ -863,7 +891,7 @@
 </file>
 
 <file path=word/footer2.xml><?xml version="1.0" encoding="utf-8"?>
-<w:ftr xmlns:wpc="http://schemas.microsoft.com/office/word/2010/wordprocessingCanvas" xmlns:cx="http://schemas.microsoft.com/office/drawing/2014/chartex" xmlns:mc="http://schemas.openxmlformats.org/markup-compatibility/2006" xmlns:o="urn:schemas-microsoft-com:office:office" xmlns:r="http://schemas.openxmlformats.org/officeDocument/2006/relationships" xmlns:m="http://schemas.openxmlformats.org/officeDocument/2006/math" xmlns:v="urn:schemas-microsoft-com:vml" xmlns:wp14="http://schemas.microsoft.com/office/word/2010/wordprocessingDrawing" xmlns:wp="http://schemas.openxmlformats.org/drawingml/2006/wordprocessingDrawing" xmlns:w10="urn:schemas-microsoft-com:office:word" xmlns:w="http://schemas.openxmlformats.org/wordprocessingml/2006/main" xmlns:w14="http://schemas.microsoft.com/office/word/2010/wordml" xmlns:w15="http://schemas.microsoft.com/office/word/2012/wordml" xmlns:w16se="http://schemas.microsoft.com/office/word/2015/wordml/symex" xmlns:wpg="http://schemas.microsoft.com/office/word/2010/wordprocessingGroup" xmlns:wpi="http://schemas.microsoft.com/office/word/2010/wordprocessingInk" xmlns:wne="http://schemas.microsoft.com/office/word/2006/wordml" xmlns:wps="http://schemas.microsoft.com/office/word/2010/wordprocessingShape" mc:Ignorable="w14 w15 w16se wp14">
+<w:ftr xmlns:wpc="http://schemas.microsoft.com/office/word/2010/wordprocessingCanvas" xmlns:cx="http://schemas.microsoft.com/office/drawing/2014/chartex" xmlns:cx1="http://schemas.microsoft.com/office/drawing/2015/9/8/chartex" xmlns:cx2="http://schemas.microsoft.com/office/drawing/2015/10/21/chartex" xmlns:cx3="http://schemas.microsoft.com/office/drawing/2016/5/9/chartex" xmlns:cx4="http://schemas.microsoft.com/office/drawing/2016/5/10/chartex" xmlns:cx5="http://schemas.microsoft.com/office/drawing/2016/5/11/chartex" xmlns:cx6="http://schemas.microsoft.com/office/drawing/2016/5/12/chartex" xmlns:cx7="http://schemas.microsoft.com/office/drawing/2016/5/13/chartex" xmlns:cx8="http://schemas.microsoft.com/office/drawing/2016/5/14/chartex" xmlns:mc="http://schemas.openxmlformats.org/markup-compatibility/2006" xmlns:aink="http://schemas.microsoft.com/office/drawing/2016/ink" xmlns:am3d="http://schemas.microsoft.com/office/drawing/2017/model3d" xmlns:o="urn:schemas-microsoft-com:office:office" xmlns:oel="http://schemas.microsoft.com/office/2019/extlst" xmlns:r="http://schemas.openxmlformats.org/officeDocument/2006/relationships" xmlns:m="http://schemas.openxmlformats.org/officeDocument/2006/math" xmlns:v="urn:schemas-microsoft-com:vml" xmlns:wp14="http://schemas.microsoft.com/office/word/2010/wordprocessingDrawing" xmlns:wp="http://schemas.openxmlformats.org/drawingml/2006/wordprocessingDrawing" xmlns:w10="urn:schemas-microsoft-com:office:word" xmlns:w="http://schemas.openxmlformats.org/wordprocessingml/2006/main" xmlns:w14="http://schemas.microsoft.com/office/word/2010/wordml" xmlns:w15="http://schemas.microsoft.com/office/word/2012/wordml" xmlns:w16cex="http://schemas.microsoft.com/office/word/2018/wordml/cex" xmlns:w16cid="http://schemas.microsoft.com/office/word/2016/wordml/cid" xmlns:w16="http://schemas.microsoft.com/office/word/2018/wordml" xmlns:w16sdtdh="http://schemas.microsoft.com/office/word/2020/wordml/sdtdatahash" xmlns:w16se="http://schemas.microsoft.com/office/word/2015/wordml/symex" xmlns:wpg="http://schemas.microsoft.com/office/word/2010/wordprocessingGroup" xmlns:wpi="http://schemas.microsoft.com/office/word/2010/wordprocessingInk" xmlns:wne="http://schemas.microsoft.com/office/word/2006/wordml" xmlns:wps="http://schemas.microsoft.com/office/word/2010/wordprocessingShape" mc:Ignorable="w14 w15 w16se w16cid w16 w16cex w16sdtdh wp14">
   <w:sdt>
     <w:sdtPr>
       <w:id w:val="48195498"/>
@@ -916,7 +944,7 @@
 </file>
 
 <file path=word/footer3.xml><?xml version="1.0" encoding="utf-8"?>
-<w:ftr xmlns:wpc="http://schemas.microsoft.com/office/word/2010/wordprocessingCanvas" xmlns:cx="http://schemas.microsoft.com/office/drawing/2014/chartex" xmlns:mc="http://schemas.openxmlformats.org/markup-compatibility/2006" xmlns:o="urn:schemas-microsoft-com:office:office" xmlns:r="http://schemas.openxmlformats.org/officeDocument/2006/relationships" xmlns:m="http://schemas.openxmlformats.org/officeDocument/2006/math" xmlns:v="urn:schemas-microsoft-com:vml" xmlns:wp14="http://schemas.microsoft.com/office/word/2010/wordprocessingDrawing" xmlns:wp="http://schemas.openxmlformats.org/drawingml/2006/wordprocessingDrawing" xmlns:w10="urn:schemas-microsoft-com:office:word" xmlns:w="http://schemas.openxmlformats.org/wordprocessingml/2006/main" xmlns:w14="http://schemas.microsoft.com/office/word/2010/wordml" xmlns:w15="http://schemas.microsoft.com/office/word/2012/wordml" xmlns:w16se="http://schemas.microsoft.com/office/word/2015/wordml/symex" xmlns:wpg="http://schemas.microsoft.com/office/word/2010/wordprocessingGroup" xmlns:wpi="http://schemas.microsoft.com/office/word/2010/wordprocessingInk" xmlns:wne="http://schemas.microsoft.com/office/word/2006/wordml" xmlns:wps="http://schemas.microsoft.com/office/word/2010/wordprocessingShape" mc:Ignorable="w14 w15 w16se wp14">
+<w:ftr xmlns:wpc="http://schemas.microsoft.com/office/word/2010/wordprocessingCanvas" xmlns:cx="http://schemas.microsoft.com/office/drawing/2014/chartex" xmlns:cx1="http://schemas.microsoft.com/office/drawing/2015/9/8/chartex" xmlns:cx2="http://schemas.microsoft.com/office/drawing/2015/10/21/chartex" xmlns:cx3="http://schemas.microsoft.com/office/drawing/2016/5/9/chartex" xmlns:cx4="http://schemas.microsoft.com/office/drawing/2016/5/10/chartex" xmlns:cx5="http://schemas.microsoft.com/office/drawing/2016/5/11/chartex" xmlns:cx6="http://schemas.microsoft.com/office/drawing/2016/5/12/chartex" xmlns:cx7="http://schemas.microsoft.com/office/drawing/2016/5/13/chartex" xmlns:cx8="http://schemas.microsoft.com/office/drawing/2016/5/14/chartex" xmlns:mc="http://schemas.openxmlformats.org/markup-compatibility/2006" xmlns:aink="http://schemas.microsoft.com/office/drawing/2016/ink" xmlns:am3d="http://schemas.microsoft.com/office/drawing/2017/model3d" xmlns:o="urn:schemas-microsoft-com:office:office" xmlns:oel="http://schemas.microsoft.com/office/2019/extlst" xmlns:r="http://schemas.openxmlformats.org/officeDocument/2006/relationships" xmlns:m="http://schemas.openxmlformats.org/officeDocument/2006/math" xmlns:v="urn:schemas-microsoft-com:vml" xmlns:wp14="http://schemas.microsoft.com/office/word/2010/wordprocessingDrawing" xmlns:wp="http://schemas.openxmlformats.org/drawingml/2006/wordprocessingDrawing" xmlns:w10="urn:schemas-microsoft-com:office:word" xmlns:w="http://schemas.openxmlformats.org/wordprocessingml/2006/main" xmlns:w14="http://schemas.microsoft.com/office/word/2010/wordml" xmlns:w15="http://schemas.microsoft.com/office/word/2012/wordml" xmlns:w16cex="http://schemas.microsoft.com/office/word/2018/wordml/cex" xmlns:w16cid="http://schemas.microsoft.com/office/word/2016/wordml/cid" xmlns:w16="http://schemas.microsoft.com/office/word/2018/wordml" xmlns:w16sdtdh="http://schemas.microsoft.com/office/word/2020/wordml/sdtdatahash" xmlns:w16se="http://schemas.microsoft.com/office/word/2015/wordml/symex" xmlns:wpg="http://schemas.microsoft.com/office/word/2010/wordprocessingGroup" xmlns:wpi="http://schemas.microsoft.com/office/word/2010/wordprocessingInk" xmlns:wne="http://schemas.microsoft.com/office/word/2006/wordml" xmlns:wps="http://schemas.microsoft.com/office/word/2010/wordprocessingShape" mc:Ignorable="w14 w15 w16se w16cid w16 w16cex w16sdtdh wp14">
   <w:p>
     <w:pPr>
       <w:pStyle w:val="Footer"/>
@@ -926,7 +954,7 @@
 </file>
 
 <file path=word/footnotes.xml><?xml version="1.0" encoding="utf-8"?>
-<w:footnotes xmlns:wpc="http://schemas.microsoft.com/office/word/2010/wordprocessingCanvas" xmlns:cx="http://schemas.microsoft.com/office/drawing/2014/chartex" xmlns:mc="http://schemas.openxmlformats.org/markup-compatibility/2006" xmlns:o="urn:schemas-microsoft-com:office:office" xmlns:r="http://schemas.openxmlformats.org/officeDocument/2006/relationships" xmlns:m="http://schemas.openxmlformats.org/officeDocument/2006/math" xmlns:v="urn:schemas-microsoft-com:vml" xmlns:wp14="http://schemas.microsoft.com/office/word/2010/wordprocessingDrawing" xmlns:wp="http://schemas.openxmlformats.org/drawingml/2006/wordprocessingDrawing" xmlns:w10="urn:schemas-microsoft-com:office:word" xmlns:w="http://schemas.openxmlformats.org/wordprocessingml/2006/main" xmlns:w14="http://schemas.microsoft.com/office/word/2010/wordml" xmlns:w15="http://schemas.microsoft.com/office/word/2012/wordml" xmlns:w16se="http://schemas.microsoft.com/office/word/2015/wordml/symex" xmlns:wpg="http://schemas.microsoft.com/office/word/2010/wordprocessingGroup" xmlns:wpi="http://schemas.microsoft.com/office/word/2010/wordprocessingInk" xmlns:wne="http://schemas.microsoft.com/office/word/2006/wordml" xmlns:wps="http://schemas.microsoft.com/office/word/2010/wordprocessingShape" mc:Ignorable="w14 w15 w16se wp14">
+<w:footnotes xmlns:wpc="http://schemas.microsoft.com/office/word/2010/wordprocessingCanvas" xmlns:cx="http://schemas.microsoft.com/office/drawing/2014/chartex" xmlns:cx1="http://schemas.microsoft.com/office/drawing/2015/9/8/chartex" xmlns:cx2="http://schemas.microsoft.com/office/drawing/2015/10/21/chartex" xmlns:cx3="http://schemas.microsoft.com/office/drawing/2016/5/9/chartex" xmlns:cx4="http://schemas.microsoft.com/office/drawing/2016/5/10/chartex" xmlns:cx5="http://schemas.microsoft.com/office/drawing/2016/5/11/chartex" xmlns:cx6="http://schemas.microsoft.com/office/drawing/2016/5/12/chartex" xmlns:cx7="http://schemas.microsoft.com/office/drawing/2016/5/13/chartex" xmlns:cx8="http://schemas.microsoft.com/office/drawing/2016/5/14/chartex" xmlns:mc="http://schemas.openxmlformats.org/markup-compatibility/2006" xmlns:aink="http://schemas.microsoft.com/office/drawing/2016/ink" xmlns:am3d="http://schemas.microsoft.com/office/drawing/2017/model3d" xmlns:o="urn:schemas-microsoft-com:office:office" xmlns:oel="http://schemas.microsoft.com/office/2019/extlst" xmlns:r="http://schemas.openxmlformats.org/officeDocument/2006/relationships" xmlns:m="http://schemas.openxmlformats.org/officeDocument/2006/math" xmlns:v="urn:schemas-microsoft-com:vml" xmlns:wp14="http://schemas.microsoft.com/office/word/2010/wordprocessingDrawing" xmlns:wp="http://schemas.openxmlformats.org/drawingml/2006/wordprocessingDrawing" xmlns:w10="urn:schemas-microsoft-com:office:word" xmlns:w="http://schemas.openxmlformats.org/wordprocessingml/2006/main" xmlns:w14="http://schemas.microsoft.com/office/word/2010/wordml" xmlns:w15="http://schemas.microsoft.com/office/word/2012/wordml" xmlns:w16cex="http://schemas.microsoft.com/office/word/2018/wordml/cex" xmlns:w16cid="http://schemas.microsoft.com/office/word/2016/wordml/cid" xmlns:w16="http://schemas.microsoft.com/office/word/2018/wordml" xmlns:w16sdtdh="http://schemas.microsoft.com/office/word/2020/wordml/sdtdatahash" xmlns:w16se="http://schemas.microsoft.com/office/word/2015/wordml/symex" xmlns:wpg="http://schemas.microsoft.com/office/word/2010/wordprocessingGroup" xmlns:wpi="http://schemas.microsoft.com/office/word/2010/wordprocessingInk" xmlns:wne="http://schemas.microsoft.com/office/word/2006/wordml" xmlns:wps="http://schemas.microsoft.com/office/word/2010/wordprocessingShape" mc:Ignorable="w14 w15 w16se w16cid w16 w16cex w16sdtdh wp14">
   <w:footnote w:type="separator" w:id="-1">
     <w:p>
       <w:r>
@@ -945,7 +973,7 @@
 </file>
 
 <file path=word/header1.xml><?xml version="1.0" encoding="utf-8"?>
-<w:hdr xmlns:wpc="http://schemas.microsoft.com/office/word/2010/wordprocessingCanvas" xmlns:cx="http://schemas.microsoft.com/office/drawing/2014/chartex" xmlns:mc="http://schemas.openxmlformats.org/markup-compatibility/2006" xmlns:o="urn:schemas-microsoft-com:office:office" xmlns:r="http://schemas.openxmlformats.org/officeDocument/2006/relationships" xmlns:m="http://schemas.openxmlformats.org/officeDocument/2006/math" xmlns:v="urn:schemas-microsoft-com:vml" xmlns:wp14="http://schemas.microsoft.com/office/word/2010/wordprocessingDrawing" xmlns:wp="http://schemas.openxmlformats.org/drawingml/2006/wordprocessingDrawing" xmlns:w10="urn:schemas-microsoft-com:office:word" xmlns:w="http://schemas.openxmlformats.org/wordprocessingml/2006/main" xmlns:w14="http://schemas.microsoft.com/office/word/2010/wordml" xmlns:w15="http://schemas.microsoft.com/office/word/2012/wordml" xmlns:w16se="http://schemas.microsoft.com/office/word/2015/wordml/symex" xmlns:wpg="http://schemas.microsoft.com/office/word/2010/wordprocessingGroup" xmlns:wpi="http://schemas.microsoft.com/office/word/2010/wordprocessingInk" xmlns:wne="http://schemas.microsoft.com/office/word/2006/wordml" xmlns:wps="http://schemas.microsoft.com/office/word/2010/wordprocessingShape" mc:Ignorable="w14 w15 w16se wp14">
+<w:hdr xmlns:wpc="http://schemas.microsoft.com/office/word/2010/wordprocessingCanvas" xmlns:cx="http://schemas.microsoft.com/office/drawing/2014/chartex" xmlns:cx1="http://schemas.microsoft.com/office/drawing/2015/9/8/chartex" xmlns:cx2="http://schemas.microsoft.com/office/drawing/2015/10/21/chartex" xmlns:cx3="http://schemas.microsoft.com/office/drawing/2016/5/9/chartex" xmlns:cx4="http://schemas.microsoft.com/office/drawing/2016/5/10/chartex" xmlns:cx5="http://schemas.microsoft.com/office/drawing/2016/5/11/chartex" xmlns:cx6="http://schemas.microsoft.com/office/drawing/2016/5/12/chartex" xmlns:cx7="http://schemas.microsoft.com/office/drawing/2016/5/13/chartex" xmlns:cx8="http://schemas.microsoft.com/office/drawing/2016/5/14/chartex" xmlns:mc="http://schemas.openxmlformats.org/markup-compatibility/2006" xmlns:aink="http://schemas.microsoft.com/office/drawing/2016/ink" xmlns:am3d="http://schemas.microsoft.com/office/drawing/2017/model3d" xmlns:o="urn:schemas-microsoft-com:office:office" xmlns:oel="http://schemas.microsoft.com/office/2019/extlst" xmlns:r="http://schemas.openxmlformats.org/officeDocument/2006/relationships" xmlns:m="http://schemas.openxmlformats.org/officeDocument/2006/math" xmlns:v="urn:schemas-microsoft-com:vml" xmlns:wp14="http://schemas.microsoft.com/office/word/2010/wordprocessingDrawing" xmlns:wp="http://schemas.openxmlformats.org/drawingml/2006/wordprocessingDrawing" xmlns:w10="urn:schemas-microsoft-com:office:word" xmlns:w="http://schemas.openxmlformats.org/wordprocessingml/2006/main" xmlns:w14="http://schemas.microsoft.com/office/word/2010/wordml" xmlns:w15="http://schemas.microsoft.com/office/word/2012/wordml" xmlns:w16cex="http://schemas.microsoft.com/office/word/2018/wordml/cex" xmlns:w16cid="http://schemas.microsoft.com/office/word/2016/wordml/cid" xmlns:w16="http://schemas.microsoft.com/office/word/2018/wordml" xmlns:w16sdtdh="http://schemas.microsoft.com/office/word/2020/wordml/sdtdatahash" xmlns:w16se="http://schemas.microsoft.com/office/word/2015/wordml/symex" xmlns:wpg="http://schemas.microsoft.com/office/word/2010/wordprocessingGroup" xmlns:wpi="http://schemas.microsoft.com/office/word/2010/wordprocessingInk" xmlns:wne="http://schemas.microsoft.com/office/word/2006/wordml" xmlns:wps="http://schemas.microsoft.com/office/word/2010/wordprocessingShape" mc:Ignorable="w14 w15 w16se w16cid w16 w16cex w16sdtdh wp14">
   <w:p>
     <w:pPr>
       <w:pStyle w:val="Header"/>
@@ -955,7 +983,7 @@
 </file>
 
 <file path=word/header2.xml><?xml version="1.0" encoding="utf-8"?>
-<w:hdr xmlns:wpc="http://schemas.microsoft.com/office/word/2010/wordprocessingCanvas" xmlns:cx="http://schemas.microsoft.com/office/drawing/2014/chartex" xmlns:mc="http://schemas.openxmlformats.org/markup-compatibility/2006" xmlns:o="urn:schemas-microsoft-com:office:office" xmlns:r="http://schemas.openxmlformats.org/officeDocument/2006/relationships" xmlns:m="http://schemas.openxmlformats.org/officeDocument/2006/math" xmlns:v="urn:schemas-microsoft-com:vml" xmlns:wp14="http://schemas.microsoft.com/office/word/2010/wordprocessingDrawing" xmlns:wp="http://schemas.openxmlformats.org/drawingml/2006/wordprocessingDrawing" xmlns:w10="urn:schemas-microsoft-com:office:word" xmlns:w="http://schemas.openxmlformats.org/wordprocessingml/2006/main" xmlns:w14="http://schemas.microsoft.com/office/word/2010/wordml" xmlns:w15="http://schemas.microsoft.com/office/word/2012/wordml" xmlns:w16se="http://schemas.microsoft.com/office/word/2015/wordml/symex" xmlns:wpg="http://schemas.microsoft.com/office/word/2010/wordprocessingGroup" xmlns:wpi="http://schemas.microsoft.com/office/word/2010/wordprocessingInk" xmlns:wne="http://schemas.microsoft.com/office/word/2006/wordml" xmlns:wps="http://schemas.microsoft.com/office/word/2010/wordprocessingShape" mc:Ignorable="w14 w15 w16se wp14">
+<w:hdr xmlns:wpc="http://schemas.microsoft.com/office/word/2010/wordprocessingCanvas" xmlns:cx="http://schemas.microsoft.com/office/drawing/2014/chartex" xmlns:cx1="http://schemas.microsoft.com/office/drawing/2015/9/8/chartex" xmlns:cx2="http://schemas.microsoft.com/office/drawing/2015/10/21/chartex" xmlns:cx3="http://schemas.microsoft.com/office/drawing/2016/5/9/chartex" xmlns:cx4="http://schemas.microsoft.com/office/drawing/2016/5/10/chartex" xmlns:cx5="http://schemas.microsoft.com/office/drawing/2016/5/11/chartex" xmlns:cx6="http://schemas.microsoft.com/office/drawing/2016/5/12/chartex" xmlns:cx7="http://schemas.microsoft.com/office/drawing/2016/5/13/chartex" xmlns:cx8="http://schemas.microsoft.com/office/drawing/2016/5/14/chartex" xmlns:mc="http://schemas.openxmlformats.org/markup-compatibility/2006" xmlns:aink="http://schemas.microsoft.com/office/drawing/2016/ink" xmlns:am3d="http://schemas.microsoft.com/office/drawing/2017/model3d" xmlns:o="urn:schemas-microsoft-com:office:office" xmlns:oel="http://schemas.microsoft.com/office/2019/extlst" xmlns:r="http://schemas.openxmlformats.org/officeDocument/2006/relationships" xmlns:m="http://schemas.openxmlformats.org/officeDocument/2006/math" xmlns:v="urn:schemas-microsoft-com:vml" xmlns:wp14="http://schemas.microsoft.com/office/word/2010/wordprocessingDrawing" xmlns:wp="http://schemas.openxmlformats.org/drawingml/2006/wordprocessingDrawing" xmlns:w10="urn:schemas-microsoft-com:office:word" xmlns:w="http://schemas.openxmlformats.org/wordprocessingml/2006/main" xmlns:w14="http://schemas.microsoft.com/office/word/2010/wordml" xmlns:w15="http://schemas.microsoft.com/office/word/2012/wordml" xmlns:w16cex="http://schemas.microsoft.com/office/word/2018/wordml/cex" xmlns:w16cid="http://schemas.microsoft.com/office/word/2016/wordml/cid" xmlns:w16="http://schemas.microsoft.com/office/word/2018/wordml" xmlns:w16sdtdh="http://schemas.microsoft.com/office/word/2020/wordml/sdtdatahash" xmlns:w16se="http://schemas.microsoft.com/office/word/2015/wordml/symex" xmlns:wpg="http://schemas.microsoft.com/office/word/2010/wordprocessingGroup" xmlns:wpi="http://schemas.microsoft.com/office/word/2010/wordprocessingInk" xmlns:wne="http://schemas.microsoft.com/office/word/2006/wordml" xmlns:wps="http://schemas.microsoft.com/office/word/2010/wordprocessingShape" mc:Ignorable="w14 w15 w16se w16cid w16 w16cex w16sdtdh wp14">
   <w:p>
     <w:pPr>
       <w:pStyle w:val="Header"/>
@@ -978,7 +1006,7 @@
 </file>
 
 <file path=word/header3.xml><?xml version="1.0" encoding="utf-8"?>
-<w:hdr xmlns:wpc="http://schemas.microsoft.com/office/word/2010/wordprocessingCanvas" xmlns:cx="http://schemas.microsoft.com/office/drawing/2014/chartex" xmlns:mc="http://schemas.openxmlformats.org/markup-compatibility/2006" xmlns:o="urn:schemas-microsoft-com:office:office" xmlns:r="http://schemas.openxmlformats.org/officeDocument/2006/relationships" xmlns:m="http://schemas.openxmlformats.org/officeDocument/2006/math" xmlns:v="urn:schemas-microsoft-com:vml" xmlns:wp14="http://schemas.microsoft.com/office/word/2010/wordprocessingDrawing" xmlns:wp="http://schemas.openxmlformats.org/drawingml/2006/wordprocessingDrawing" xmlns:w10="urn:schemas-microsoft-com:office:word" xmlns:w="http://schemas.openxmlformats.org/wordprocessingml/2006/main" xmlns:w14="http://schemas.microsoft.com/office/word/2010/wordml" xmlns:w15="http://schemas.microsoft.com/office/word/2012/wordml" xmlns:w16se="http://schemas.microsoft.com/office/word/2015/wordml/symex" xmlns:wpg="http://schemas.microsoft.com/office/word/2010/wordprocessingGroup" xmlns:wpi="http://schemas.microsoft.com/office/word/2010/wordprocessingInk" xmlns:wne="http://schemas.microsoft.com/office/word/2006/wordml" xmlns:wps="http://schemas.microsoft.com/office/word/2010/wordprocessingShape" mc:Ignorable="w14 w15 w16se wp14">
+<w:hdr xmlns:wpc="http://schemas.microsoft.com/office/word/2010/wordprocessingCanvas" xmlns:cx="http://schemas.microsoft.com/office/drawing/2014/chartex" xmlns:cx1="http://schemas.microsoft.com/office/drawing/2015/9/8/chartex" xmlns:cx2="http://schemas.microsoft.com/office/drawing/2015/10/21/chartex" xmlns:cx3="http://schemas.microsoft.com/office/drawing/2016/5/9/chartex" xmlns:cx4="http://schemas.microsoft.com/office/drawing/2016/5/10/chartex" xmlns:cx5="http://schemas.microsoft.com/office/drawing/2016/5/11/chartex" xmlns:cx6="http://schemas.microsoft.com/office/drawing/2016/5/12/chartex" xmlns:cx7="http://schemas.microsoft.com/office/drawing/2016/5/13/chartex" xmlns:cx8="http://schemas.microsoft.com/office/drawing/2016/5/14/chartex" xmlns:mc="http://schemas.openxmlformats.org/markup-compatibility/2006" xmlns:aink="http://schemas.microsoft.com/office/drawing/2016/ink" xmlns:am3d="http://schemas.microsoft.com/office/drawing/2017/model3d" xmlns:o="urn:schemas-microsoft-com:office:office" xmlns:oel="http://schemas.microsoft.com/office/2019/extlst" xmlns:r="http://schemas.openxmlformats.org/officeDocument/2006/relationships" xmlns:m="http://schemas.openxmlformats.org/officeDocument/2006/math" xmlns:v="urn:schemas-microsoft-com:vml" xmlns:wp14="http://schemas.microsoft.com/office/word/2010/wordprocessingDrawing" xmlns:wp="http://schemas.openxmlformats.org/drawingml/2006/wordprocessingDrawing" xmlns:w10="urn:schemas-microsoft-com:office:word" xmlns:w="http://schemas.openxmlformats.org/wordprocessingml/2006/main" xmlns:w14="http://schemas.microsoft.com/office/word/2010/wordml" xmlns:w15="http://schemas.microsoft.com/office/word/2012/wordml" xmlns:w16cex="http://schemas.microsoft.com/office/word/2018/wordml/cex" xmlns:w16cid="http://schemas.microsoft.com/office/word/2016/wordml/cid" xmlns:w16="http://schemas.microsoft.com/office/word/2018/wordml" xmlns:w16sdtdh="http://schemas.microsoft.com/office/word/2020/wordml/sdtdatahash" xmlns:w16se="http://schemas.microsoft.com/office/word/2015/wordml/symex" xmlns:wpg="http://schemas.microsoft.com/office/word/2010/wordprocessingGroup" xmlns:wpi="http://schemas.microsoft.com/office/word/2010/wordprocessingInk" xmlns:wne="http://schemas.microsoft.com/office/word/2006/wordml" xmlns:wps="http://schemas.microsoft.com/office/word/2010/wordprocessingShape" mc:Ignorable="w14 w15 w16se w16cid w16 w16cex w16sdtdh wp14">
   <w:p>
     <w:pPr>
       <w:pStyle w:val="Header"/>
@@ -988,7 +1016,7 @@
 </file>
 
 <file path=word/numbering.xml><?xml version="1.0" encoding="utf-8"?>
-<w:numbering xmlns:wpc="http://schemas.microsoft.com/office/word/2010/wordprocessingCanvas" xmlns:cx="http://schemas.microsoft.com/office/drawing/2014/chartex" xmlns:mc="http://schemas.openxmlformats.org/markup-compatibility/2006" xmlns:o="urn:schemas-microsoft-com:office:office" xmlns:r="http://schemas.openxmlformats.org/officeDocument/2006/relationships" xmlns:m="http://schemas.openxmlformats.org/officeDocument/2006/math" xmlns:v="urn:schemas-microsoft-com:vml" xmlns:wp14="http://schemas.microsoft.com/office/word/2010/wordprocessingDrawing" xmlns:wp="http://schemas.openxmlformats.org/drawingml/2006/wordprocessingDrawing" xmlns:w10="urn:schemas-microsoft-com:office:word" xmlns:w="http://schemas.openxmlformats.org/wordprocessingml/2006/main" xmlns:w14="http://schemas.microsoft.com/office/word/2010/wordml" xmlns:w15="http://schemas.microsoft.com/office/word/2012/wordml" xmlns:w16se="http://schemas.microsoft.com/office/word/2015/wordml/symex" xmlns:wpg="http://schemas.microsoft.com/office/word/2010/wordprocessingGroup" xmlns:wpi="http://schemas.microsoft.com/office/word/2010/wordprocessingInk" xmlns:wne="http://schemas.microsoft.com/office/word/2006/wordml" xmlns:wps="http://schemas.microsoft.com/office/word/2010/wordprocessingShape" mc:Ignorable="w14 w15 w16se wp14">
+<w:numbering xmlns:wpc="http://schemas.microsoft.com/office/word/2010/wordprocessingCanvas" xmlns:cx="http://schemas.microsoft.com/office/drawing/2014/chartex" xmlns:cx1="http://schemas.microsoft.com/office/drawing/2015/9/8/chartex" xmlns:cx2="http://schemas.microsoft.com/office/drawing/2015/10/21/chartex" xmlns:cx3="http://schemas.microsoft.com/office/drawing/2016/5/9/chartex" xmlns:cx4="http://schemas.microsoft.com/office/drawing/2016/5/10/chartex" xmlns:cx5="http://schemas.microsoft.com/office/drawing/2016/5/11/chartex" xmlns:cx6="http://schemas.microsoft.com/office/drawing/2016/5/12/chartex" xmlns:cx7="http://schemas.microsoft.com/office/drawing/2016/5/13/chartex" xmlns:cx8="http://schemas.microsoft.com/office/drawing/2016/5/14/chartex" xmlns:mc="http://schemas.openxmlformats.org/markup-compatibility/2006" xmlns:aink="http://schemas.microsoft.com/office/drawing/2016/ink" xmlns:am3d="http://schemas.microsoft.com/office/drawing/2017/model3d" xmlns:o="urn:schemas-microsoft-com:office:office" xmlns:oel="http://schemas.microsoft.com/office/2019/extlst" xmlns:r="http://schemas.openxmlformats.org/officeDocument/2006/relationships" xmlns:m="http://schemas.openxmlformats.org/officeDocument/2006/math" xmlns:v="urn:schemas-microsoft-com:vml" xmlns:wp14="http://schemas.microsoft.com/office/word/2010/wordprocessingDrawing" xmlns:wp="http://schemas.openxmlformats.org/drawingml/2006/wordprocessingDrawing" xmlns:w10="urn:schemas-microsoft-com:office:word" xmlns:w="http://schemas.openxmlformats.org/wordprocessingml/2006/main" xmlns:w14="http://schemas.microsoft.com/office/word/2010/wordml" xmlns:w15="http://schemas.microsoft.com/office/word/2012/wordml" xmlns:w16cex="http://schemas.microsoft.com/office/word/2018/wordml/cex" xmlns:w16cid="http://schemas.microsoft.com/office/word/2016/wordml/cid" xmlns:w16="http://schemas.microsoft.com/office/word/2018/wordml" xmlns:w16sdtdh="http://schemas.microsoft.com/office/word/2020/wordml/sdtdatahash" xmlns:w16se="http://schemas.microsoft.com/office/word/2015/wordml/symex" xmlns:wpg="http://schemas.microsoft.com/office/word/2010/wordprocessingGroup" xmlns:wpi="http://schemas.microsoft.com/office/word/2010/wordprocessingInk" xmlns:wne="http://schemas.microsoft.com/office/word/2006/wordml" xmlns:wps="http://schemas.microsoft.com/office/word/2010/wordprocessingShape" mc:Ignorable="w14 w15 w16se w16cid w16 w16cex w16sdtdh wp14">
   <w:abstractNum w:abstractNumId="0" w15:restartNumberingAfterBreak="0">
     <w:nsid w:val="10C9216A"/>
     <w:multiLevelType w:val="hybridMultilevel"/>
@@ -1360,23 +1388,23 @@
       </w:pPr>
     </w:lvl>
   </w:abstractNum>
-  <w:num w:numId="1">
+  <w:num w:numId="1" w16cid:durableId="2064981449">
     <w:abstractNumId w:val="1"/>
   </w:num>
-  <w:num w:numId="2">
+  <w:num w:numId="2" w16cid:durableId="486094124">
     <w:abstractNumId w:val="2"/>
   </w:num>
-  <w:num w:numId="3">
+  <w:num w:numId="3" w16cid:durableId="228199206">
     <w:abstractNumId w:val="0"/>
   </w:num>
-  <w:num w:numId="4">
+  <w:num w:numId="4" w16cid:durableId="1741437823">
     <w:abstractNumId w:val="3"/>
   </w:num>
 </w:numbering>
 </file>
 
 <file path=word/styles.xml><?xml version="1.0" encoding="utf-8"?>
-<w:styles xmlns:mc="http://schemas.openxmlformats.org/markup-compatibility/2006" xmlns:r="http://schemas.openxmlformats.org/officeDocument/2006/relationships" xmlns:w="http://schemas.openxmlformats.org/wordprocessingml/2006/main" xmlns:w14="http://schemas.microsoft.com/office/word/2010/wordml" xmlns:w15="http://schemas.microsoft.com/office/word/2012/wordml" xmlns:w16se="http://schemas.microsoft.com/office/word/2015/wordml/symex" mc:Ignorable="w14 w15 w16se">
+<w:styles xmlns:mc="http://schemas.openxmlformats.org/markup-compatibility/2006" xmlns:r="http://schemas.openxmlformats.org/officeDocument/2006/relationships" xmlns:w="http://schemas.openxmlformats.org/wordprocessingml/2006/main" xmlns:w14="http://schemas.microsoft.com/office/word/2010/wordml" xmlns:w15="http://schemas.microsoft.com/office/word/2012/wordml" xmlns:w16cex="http://schemas.microsoft.com/office/word/2018/wordml/cex" xmlns:w16cid="http://schemas.microsoft.com/office/word/2016/wordml/cid" xmlns:w16="http://schemas.microsoft.com/office/word/2018/wordml" xmlns:w16sdtdh="http://schemas.microsoft.com/office/word/2020/wordml/sdtdatahash" xmlns:w16se="http://schemas.microsoft.com/office/word/2015/wordml/symex" mc:Ignorable="w14 w15 w16se w16cid w16 w16cex w16sdtdh">
   <w:docDefaults>
     <w:rPrDefault>
       <w:rPr>
@@ -1388,7 +1416,7 @@
     </w:rPrDefault>
     <w:pPrDefault/>
   </w:docDefaults>
-  <w:latentStyles w:defLockedState="0" w:defUIPriority="99" w:defSemiHidden="0" w:defUnhideWhenUsed="0" w:defQFormat="0" w:count="371">
+  <w:latentStyles w:defLockedState="0" w:defUIPriority="99" w:defSemiHidden="0" w:defUnhideWhenUsed="0" w:defQFormat="0" w:count="376">
     <w:lsdException w:name="Normal" w:uiPriority="0" w:qFormat="1"/>
     <w:lsdException w:name="heading 1" w:uiPriority="0" w:qFormat="1"/>
     <w:lsdException w:name="heading 2" w:semiHidden="1" w:uiPriority="9" w:unhideWhenUsed="1" w:qFormat="1"/>
@@ -1494,7 +1522,6 @@
     <w:lsdException w:name="HTML Sample" w:semiHidden="1" w:unhideWhenUsed="1"/>
     <w:lsdException w:name="HTML Typewriter" w:semiHidden="1" w:unhideWhenUsed="1"/>
     <w:lsdException w:name="HTML Variable" w:semiHidden="1" w:unhideWhenUsed="1"/>
-    <w:lsdException w:name="Normal Table" w:semiHidden="1" w:unhideWhenUsed="1"/>
     <w:lsdException w:name="annotation subject" w:semiHidden="1" w:unhideWhenUsed="1"/>
     <w:lsdException w:name="No List" w:semiHidden="1" w:unhideWhenUsed="1"/>
     <w:lsdException w:name="Outline List 1" w:semiHidden="1" w:unhideWhenUsed="1"/>
@@ -1537,11 +1564,8 @@
     <w:lsdException w:name="Table Contemporary" w:semiHidden="1" w:unhideWhenUsed="1"/>
     <w:lsdException w:name="Table Elegant" w:semiHidden="1" w:unhideWhenUsed="1"/>
     <w:lsdException w:name="Table Professional" w:semiHidden="1" w:unhideWhenUsed="1"/>
-    <w:lsdException w:name="Table Subtle 1" w:semiHidden="1" w:unhideWhenUsed="1"/>
     <w:lsdException w:name="Table Subtle 2" w:semiHidden="1" w:unhideWhenUsed="1"/>
     <w:lsdException w:name="Table Web 1" w:semiHidden="1" w:unhideWhenUsed="1"/>
-    <w:lsdException w:name="Table Web 2" w:semiHidden="1" w:unhideWhenUsed="1"/>
-    <w:lsdException w:name="Table Web 3" w:semiHidden="1" w:unhideWhenUsed="1"/>
     <w:lsdException w:name="Balloon Text" w:semiHidden="1" w:unhideWhenUsed="1"/>
     <w:lsdException w:name="Table Grid" w:uiPriority="59"/>
     <w:lsdException w:name="Table Theme" w:semiHidden="1" w:unhideWhenUsed="1"/>
@@ -1751,6 +1775,11 @@
     <w:lsdException w:name="List Table 5 Dark Accent 6" w:uiPriority="50"/>
     <w:lsdException w:name="List Table 6 Colorful Accent 6" w:uiPriority="51"/>
     <w:lsdException w:name="List Table 7 Colorful Accent 6" w:uiPriority="52"/>
+    <w:lsdException w:name="Mention" w:semiHidden="1" w:unhideWhenUsed="1"/>
+    <w:lsdException w:name="Smart Hyperlink" w:semiHidden="1" w:unhideWhenUsed="1"/>
+    <w:lsdException w:name="Hashtag" w:semiHidden="1" w:unhideWhenUsed="1"/>
+    <w:lsdException w:name="Unresolved Mention" w:semiHidden="1" w:unhideWhenUsed="1"/>
+    <w:lsdException w:name="Smart Link" w:semiHidden="1" w:unhideWhenUsed="1"/>
   </w:latentStyles>
   <w:style w:type="paragraph" w:default="1" w:styleId="Normal">
     <w:name w:val="Normal"/>

</xml_diff>